<commit_message>
Implement Surveyor Details, Enhanced Question Management, and Registration Validations
</commit_message>
<xml_diff>
--- a/Digital Census PRD Lite.docx
+++ b/Digital Census PRD Lite.docx
@@ -2,6 +2,16 @@
 <file path=word/document.xml><?xml version="1.0" encoding="utf-8"?>
 <w:document xmlns:wpc="http://schemas.microsoft.com/office/word/2010/wordprocessingCanvas" xmlns:cx="http://schemas.microsoft.com/office/drawing/2014/chartex" xmlns:cx1="http://schemas.microsoft.com/office/drawing/2015/9/8/chartex" xmlns:cx2="http://schemas.microsoft.com/office/drawing/2015/10/21/chartex" xmlns:cx3="http://schemas.microsoft.com/office/drawing/2016/5/9/chartex" xmlns:cx4="http://schemas.microsoft.com/office/drawing/2016/5/10/chartex" xmlns:cx5="http://schemas.microsoft.com/office/drawing/2016/5/11/chartex" xmlns:cx6="http://schemas.microsoft.com/office/drawing/2016/5/12/chartex" xmlns:cx7="http://schemas.microsoft.com/office/drawing/2016/5/13/chartex" xmlns:cx8="http://schemas.microsoft.com/office/drawing/2016/5/14/chartex" xmlns:mc="http://schemas.openxmlformats.org/markup-compatibility/2006" xmlns:aink="http://schemas.microsoft.com/office/drawing/2016/ink" xmlns:am3d="http://schemas.microsoft.com/office/drawing/2017/model3d" xmlns:o="urn:schemas-microsoft-com:office:office" xmlns:oel="http://schemas.microsoft.com/office/2019/extlst" xmlns:r="http://schemas.openxmlformats.org/officeDocument/2006/relationships" xmlns:m="http://schemas.openxmlformats.org/officeDocument/2006/math" xmlns:v="urn:schemas-microsoft-com:vml" xmlns:wp14="http://schemas.microsoft.com/office/word/2010/wordprocessingDrawing" xmlns:wp="http://schemas.openxmlformats.org/drawingml/2006/wordprocessingDrawing" xmlns:w10="urn:schemas-microsoft-com:office:word" xmlns:w="http://schemas.openxmlformats.org/wordprocessingml/2006/main" xmlns:w14="http://schemas.microsoft.com/office/word/2010/wordml" xmlns:w15="http://schemas.microsoft.com/office/word/2012/wordml" xmlns:w16cex="http://schemas.microsoft.com/office/word/2018/wordml/cex" xmlns:w16cid="http://schemas.microsoft.com/office/word/2016/wordml/cid" xmlns:w16="http://schemas.microsoft.com/office/word/2018/wordml" xmlns:w16du="http://schemas.microsoft.com/office/word/2023/wordml/word16du" xmlns:w16sdtdh="http://schemas.microsoft.com/office/word/2020/wordml/sdtdatahash" xmlns:w16sdtfl="http://schemas.microsoft.com/office/word/2024/wordml/sdtformatlock" xmlns:w16se="http://schemas.microsoft.com/office/word/2015/wordml/symex" xmlns:wpg="http://schemas.microsoft.com/office/word/2010/wordprocessingGroup" xmlns:wpi="http://schemas.microsoft.com/office/word/2010/wordprocessingInk" xmlns:wne="http://schemas.microsoft.com/office/word/2006/wordml" xmlns:wps="http://schemas.microsoft.com/office/word/2010/wordprocessingShape" mc:Ignorable="w14 w15 w16se w16cid w16 w16cex w16sdtdh w16sdtfl w16du wp14">
   <w:body>
+    <w:p>
+      <w:pPr>
+        <w:pStyle w:val="Heading1"/>
+        <w:spacing w:before="0" w:after="120" w:line="275" w:lineRule="auto"/>
+        <w:rPr>
+          <w:rFonts w:ascii="Google Sans" w:eastAsia="Google Sans" w:hAnsi="Google Sans" w:cs="Google Sans"/>
+          <w:color w:val="1F1F1F"/>
+        </w:rPr>
+      </w:pPr>
+    </w:p>
     <w:p>
       <w:pPr>
         <w:pStyle w:val="Heading1"/>
@@ -467,6 +477,7 @@
           <w:rFonts w:ascii="Google Sans" w:eastAsia="Google Sans" w:hAnsi="Google Sans" w:cs="Google Sans"/>
           <w:color w:val="1F1F1F"/>
         </w:rPr>
+        <w:lastRenderedPageBreak/>
         <w:t>3.2 System Administrator</w:t>
       </w:r>
     </w:p>
@@ -524,7 +535,6 @@
           <w:bCs/>
           <w:color w:val="1F1F1F"/>
         </w:rPr>
-        <w:lastRenderedPageBreak/>
         <w:t>Key Requirements:</w:t>
       </w:r>
       <w:r>
@@ -1399,7 +1409,15 @@
                 <w:rFonts w:ascii="Google Sans Text" w:eastAsia="Google Sans Text" w:hAnsi="Google Sans Text" w:cs="Google Sans Text"/>
                 <w:color w:val="1F1F1F"/>
               </w:rPr>
-              <w:t>Localized relational storage for rapid prototyping and simplified deployment.</w:t>
+              <w:t xml:space="preserve">Localized relational storage for rapid </w:t>
+            </w:r>
+            <w:r>
+              <w:rPr>
+                <w:rFonts w:ascii="Google Sans Text" w:eastAsia="Google Sans Text" w:hAnsi="Google Sans Text" w:cs="Google Sans Text"/>
+                <w:color w:val="1F1F1F"/>
+              </w:rPr>
+              <w:lastRenderedPageBreak/>
+              <w:t>prototyping and simplified deployment.</w:t>
             </w:r>
           </w:p>
         </w:tc>
@@ -2106,23 +2124,6 @@
     </w:p>
     <w:p>
       <w:pPr>
-        <w:pStyle w:val="Heading2"/>
-        <w:spacing w:before="120" w:after="120" w:line="275" w:lineRule="auto"/>
-        <w:rPr>
-          <w:rFonts w:ascii="Google Sans" w:eastAsia="Google Sans" w:hAnsi="Google Sans" w:cs="Google Sans"/>
-          <w:color w:val="1F1F1F"/>
-        </w:rPr>
-      </w:pPr>
-      <w:r>
-        <w:rPr>
-          <w:rFonts w:ascii="Google Sans" w:eastAsia="Google Sans" w:hAnsi="Google Sans" w:cs="Google Sans"/>
-          <w:color w:val="1F1F1F"/>
-        </w:rPr>
-        <w:t>8. Success Criteria</w:t>
-      </w:r>
-    </w:p>
-    <w:p>
-      <w:pPr>
         <w:pBdr>
           <w:top w:val="nil"/>
           <w:left w:val="nil"/>
@@ -2130,20 +2131,257 @@
           <w:right w:val="nil"/>
           <w:between w:val="nil"/>
         </w:pBdr>
-        <w:spacing w:after="240" w:line="275" w:lineRule="auto"/>
-        <w:rPr>
-          <w:rFonts w:ascii="Google Sans Text" w:eastAsia="Google Sans Text" w:hAnsi="Google Sans Text" w:cs="Google Sans Text"/>
-          <w:color w:val="1F1F1F"/>
-        </w:rPr>
-      </w:pPr>
-      <w:r>
-        <w:rPr>
-          <w:rFonts w:ascii="Google Sans Text" w:eastAsia="Google Sans Text" w:hAnsi="Google Sans Text" w:cs="Google Sans Text"/>
-          <w:color w:val="1F1F1F"/>
-        </w:rPr>
-        <w:t>A successful internship submission will be defined by a fully integrated system where a surveyor can submit a verified digital record and the administrator can immediately export that data for analysis.</w:t>
-      </w:r>
-    </w:p>
+        <w:spacing w:after="120" w:line="275" w:lineRule="auto"/>
+      </w:pPr>
+    </w:p>
+    <w:p>
+      <w:pPr>
+        <w:pBdr>
+          <w:top w:val="nil"/>
+          <w:left w:val="nil"/>
+          <w:bottom w:val="nil"/>
+          <w:right w:val="nil"/>
+          <w:between w:val="nil"/>
+        </w:pBdr>
+        <w:spacing w:after="120" w:line="275" w:lineRule="auto"/>
+      </w:pPr>
+    </w:p>
+    <w:p>
+      <w:pPr>
+        <w:pStyle w:val="Heading2"/>
+        <w:spacing w:before="120" w:after="120" w:line="275" w:lineRule="auto"/>
+        <w:rPr>
+          <w:rFonts w:ascii="Google Sans" w:eastAsia="Google Sans" w:hAnsi="Google Sans" w:cs="Google Sans"/>
+          <w:color w:val="1F1F1F"/>
+        </w:rPr>
+      </w:pPr>
+      <w:r>
+        <w:rPr>
+          <w:rFonts w:ascii="Google Sans" w:eastAsia="Google Sans" w:hAnsi="Google Sans" w:cs="Google Sans"/>
+          <w:color w:val="1F1F1F"/>
+        </w:rPr>
+        <w:lastRenderedPageBreak/>
+        <w:t>8. Success Criteria</w:t>
+      </w:r>
+    </w:p>
+    <w:p>
+      <w:pPr>
+        <w:rPr>
+          <w:rFonts w:ascii="Google Sans Text" w:eastAsia="Google Sans Text" w:hAnsi="Google Sans Text" w:cs="Google Sans Text"/>
+          <w:color w:val="1F1F1F"/>
+        </w:rPr>
+      </w:pPr>
+      <w:r>
+        <w:rPr>
+          <w:rFonts w:ascii="Google Sans Text" w:eastAsia="Google Sans Text" w:hAnsi="Google Sans Text" w:cs="Google Sans Text"/>
+          <w:color w:val="1F1F1F"/>
+        </w:rPr>
+        <w:t>The project will be considered successful if the system accurately captures all defined household survey questions through a digital form with proper validation.</w:t>
+      </w:r>
+      <w:r>
+        <w:rPr>
+          <w:rFonts w:ascii="Google Sans Text" w:eastAsia="Google Sans Text" w:hAnsi="Google Sans Text" w:cs="Google Sans Text"/>
+          <w:color w:val="1F1F1F"/>
+        </w:rPr>
+        <w:br/>
+        <w:t>Submitted records must be instantly available in the administrative dashboard with correct field mapping and timestamps.</w:t>
+      </w:r>
+      <w:r>
+        <w:rPr>
+          <w:rFonts w:ascii="Google Sans Text" w:eastAsia="Google Sans Text" w:hAnsi="Google Sans Text" w:cs="Google Sans Text"/>
+          <w:color w:val="1F1F1F"/>
+        </w:rPr>
+        <w:br/>
+        <w:t>The administrator should be able to reliably review and export complete household survey data in CSV format without data loss.</w:t>
+      </w:r>
+    </w:p>
+    <w:p>
+      <w:pPr>
+        <w:rPr>
+          <w:rFonts w:ascii="Google Sans Text" w:eastAsia="Google Sans Text" w:hAnsi="Google Sans Text" w:cs="Google Sans Text"/>
+          <w:color w:val="1F1F1F"/>
+        </w:rPr>
+      </w:pPr>
+    </w:p>
+    <w:p>
+      <w:pPr>
+        <w:pStyle w:val="Heading2"/>
+      </w:pPr>
+      <w:r>
+        <w:t>9. Household Survey Questionnaire</w:t>
+      </w:r>
+    </w:p>
+    <w:p/>
+    <w:p>
+      <w:r>
+        <w:t>The following questionnaire defines the standardized data points to be collected from each household.</w:t>
+      </w:r>
+    </w:p>
+    <w:p>
+      <w:r>
+        <w:t>These questions are to be asked to the Head of the Family by the authorized Surveyor.</w:t>
+      </w:r>
+    </w:p>
+    <w:p/>
+    <w:p>
+      <w:r>
+        <w:t>Section A: Household Identification Details</w:t>
+      </w:r>
+    </w:p>
+    <w:p/>
+    <w:p>
+      <w:r>
+        <w:t>1.House D/N</w:t>
+      </w:r>
+    </w:p>
+    <w:p>
+      <w:r>
+        <w:t>2. Name of the Head of the Family</w:t>
+      </w:r>
+    </w:p>
+    <w:p>
+      <w:r>
+        <w:t>3. Mobile Number of the Head of the Family</w:t>
+      </w:r>
+    </w:p>
+    <w:p>
+      <w:r>
+        <w:t>4. Complete Residential Address (House No., Street, Area, Village/Ward)</w:t>
+      </w:r>
+    </w:p>
+    <w:p/>
+    <w:p>
+      <w:r>
+        <w:t>Section B: Family Composition Details</w:t>
+      </w:r>
+    </w:p>
+    <w:p/>
+    <w:p>
+      <w:r>
+        <w:t>5. Total Number of Family Members Living in the Household</w:t>
+      </w:r>
+    </w:p>
+    <w:p>
+      <w:r>
+        <w:t>6. Number of Male Members</w:t>
+      </w:r>
+    </w:p>
+    <w:p>
+      <w:r>
+        <w:t>7. Number of Female Members</w:t>
+      </w:r>
+    </w:p>
+    <w:p>
+      <w:r>
+        <w:t>8. Number of Children (Below 18 Years)</w:t>
+      </w:r>
+    </w:p>
+    <w:p/>
+    <w:p>
+      <w:r>
+        <w:t>Section C: Demographic Information</w:t>
+      </w:r>
+    </w:p>
+    <w:p/>
+    <w:p>
+      <w:r>
+        <w:t>9. Religion of the Family</w:t>
+      </w:r>
+    </w:p>
+    <w:p>
+      <w:r>
+        <w:t>10. Category / Social Group (General / OBC / SC / ST / Other)</w:t>
+      </w:r>
+    </w:p>
+    <w:p/>
+    <w:p>
+      <w:r>
+        <w:t>Section D: Education and Occupation</w:t>
+      </w:r>
+    </w:p>
+    <w:p/>
+    <w:p>
+      <w:r>
+        <w:t>1</w:t>
+      </w:r>
+      <w:r>
+        <w:t>1</w:t>
+      </w:r>
+      <w:r>
+        <w:t>. Highest Educational Qualification of the Head of the Family</w:t>
+      </w:r>
+    </w:p>
+    <w:p>
+      <w:r>
+        <w:t>1</w:t>
+      </w:r>
+      <w:r>
+        <w:t>2</w:t>
+      </w:r>
+      <w:r>
+        <w:t>. Primary Occupation of the Head of the Family</w:t>
+      </w:r>
+    </w:p>
+    <w:p/>
+    <w:p>
+      <w:r>
+        <w:t>Section E: Economic Details</w:t>
+      </w:r>
+    </w:p>
+    <w:p/>
+    <w:p>
+      <w:r>
+        <w:t>1</w:t>
+      </w:r>
+      <w:r>
+        <w:t>3</w:t>
+      </w:r>
+      <w:r>
+        <w:t>. Primary Source of Family Income</w:t>
+      </w:r>
+    </w:p>
+    <w:p>
+      <w:r>
+        <w:t>1</w:t>
+      </w:r>
+      <w:r>
+        <w:t>4</w:t>
+      </w:r>
+      <w:r>
+        <w:t>. Approximate Monthly Family Income Range</w:t>
+      </w:r>
+    </w:p>
+    <w:p/>
+    <w:p>
+      <w:r>
+        <w:t>Section F: Housing and Basic Amenities</w:t>
+      </w:r>
+    </w:p>
+    <w:p/>
+    <w:p>
+      <w:r>
+        <w:t>1</w:t>
+      </w:r>
+      <w:r>
+        <w:t>5</w:t>
+      </w:r>
+      <w:r>
+        <w:t>. Type of House</w:t>
+      </w:r>
+    </w:p>
+    <w:p>
+      <w:r>
+        <w:lastRenderedPageBreak/>
+        <w:t>1</w:t>
+      </w:r>
+      <w:r>
+        <w:t>6</w:t>
+      </w:r>
+      <w:r>
+        <w:t>. Availability of Basic Amenities (Drinking Water, Electricity, Toilet Facility)</w:t>
+      </w:r>
+    </w:p>
+    <w:p/>
     <w:sectPr>
       <w:pgSz w:w="12240" w:h="15840"/>
       <w:pgMar w:top="1440" w:right="1440" w:bottom="1440" w:left="1440" w:header="0" w:footer="720" w:gutter="0"/>

</xml_diff>